<commit_message>
pnas requirements are absurd
</commit_message>
<xml_diff>
--- a/figures/sup/sup_full_appendix_coverpage.docx
+++ b/figures/sup/sup_full_appendix_coverpage.docx
@@ -254,7 +254,19 @@
         <w:rPr>
           <w:rFonts w:asciiTheme="majorHAnsi" w:hAnsiTheme="majorHAnsi" w:cstheme="majorHAnsi"/>
         </w:rPr>
-        <w:t xml:space="preserve"> and/or more easily computer-readable </w:t>
+        <w:t xml:space="preserve"> and/or more easily </w:t>
+      </w:r>
+      <w:r>
+        <w:rPr>
+          <w:rFonts w:asciiTheme="majorHAnsi" w:hAnsiTheme="majorHAnsi" w:cstheme="majorHAnsi"/>
+        </w:rPr>
+        <w:t xml:space="preserve">human- and </w:t>
+      </w:r>
+      <w:r>
+        <w:rPr>
+          <w:rFonts w:asciiTheme="majorHAnsi" w:hAnsiTheme="majorHAnsi" w:cstheme="majorHAnsi"/>
+        </w:rPr>
+        <w:t xml:space="preserve">computer-readable </w:t>
       </w:r>
       <w:r>
         <w:rPr>
@@ -470,23 +482,7 @@
           <w:sz w:val="18"/>
           <w:szCs w:val="18"/>
         </w:rPr>
-        <w:t>S</w:t>
-      </w:r>
-      <w:r>
-        <w:rPr>
-          <w:rFonts w:asciiTheme="majorHAnsi" w:hAnsiTheme="majorHAnsi" w:cstheme="majorHAnsi"/>
-          <w:sz w:val="18"/>
-          <w:szCs w:val="18"/>
-        </w:rPr>
-        <w:t>3</w:t>
-      </w:r>
-      <w:r>
-        <w:rPr>
-          <w:rFonts w:asciiTheme="majorHAnsi" w:hAnsiTheme="majorHAnsi" w:cstheme="majorHAnsi"/>
-          <w:sz w:val="18"/>
-          <w:szCs w:val="18"/>
-        </w:rPr>
-        <w:t>:</w:t>
+        <w:t>S3:</w:t>
       </w:r>
       <w:r>
         <w:rPr>
@@ -532,23 +528,7 @@
           <w:sz w:val="18"/>
           <w:szCs w:val="18"/>
         </w:rPr>
-        <w:t>S</w:t>
-      </w:r>
-      <w:r>
-        <w:rPr>
-          <w:rFonts w:asciiTheme="majorHAnsi" w:hAnsiTheme="majorHAnsi" w:cstheme="majorHAnsi"/>
-          <w:sz w:val="18"/>
-          <w:szCs w:val="18"/>
-        </w:rPr>
-        <w:t>4</w:t>
-      </w:r>
-      <w:r>
-        <w:rPr>
-          <w:rFonts w:asciiTheme="majorHAnsi" w:hAnsiTheme="majorHAnsi" w:cstheme="majorHAnsi"/>
-          <w:sz w:val="18"/>
-          <w:szCs w:val="18"/>
-        </w:rPr>
-        <w:t>:</w:t>
+        <w:t>S4:</w:t>
       </w:r>
       <w:r>
         <w:rPr>
@@ -594,23 +574,7 @@
           <w:sz w:val="18"/>
           <w:szCs w:val="18"/>
         </w:rPr>
-        <w:t>S</w:t>
-      </w:r>
-      <w:r>
-        <w:rPr>
-          <w:rFonts w:asciiTheme="majorHAnsi" w:hAnsiTheme="majorHAnsi" w:cstheme="majorHAnsi"/>
-          <w:sz w:val="18"/>
-          <w:szCs w:val="18"/>
-        </w:rPr>
-        <w:t>5</w:t>
-      </w:r>
-      <w:r>
-        <w:rPr>
-          <w:rFonts w:asciiTheme="majorHAnsi" w:hAnsiTheme="majorHAnsi" w:cstheme="majorHAnsi"/>
-          <w:sz w:val="18"/>
-          <w:szCs w:val="18"/>
-        </w:rPr>
-        <w:t>:</w:t>
+        <w:t>S5:</w:t>
       </w:r>
       <w:r>
         <w:rPr>
@@ -656,23 +620,7 @@
           <w:sz w:val="18"/>
           <w:szCs w:val="18"/>
         </w:rPr>
-        <w:t>S</w:t>
-      </w:r>
-      <w:r>
-        <w:rPr>
-          <w:rFonts w:asciiTheme="majorHAnsi" w:hAnsiTheme="majorHAnsi" w:cstheme="majorHAnsi"/>
-          <w:sz w:val="18"/>
-          <w:szCs w:val="18"/>
-        </w:rPr>
-        <w:t>6</w:t>
-      </w:r>
-      <w:r>
-        <w:rPr>
-          <w:rFonts w:asciiTheme="majorHAnsi" w:hAnsiTheme="majorHAnsi" w:cstheme="majorHAnsi"/>
-          <w:sz w:val="18"/>
-          <w:szCs w:val="18"/>
-        </w:rPr>
-        <w:t>:</w:t>
+        <w:t>S6:</w:t>
       </w:r>
       <w:r>
         <w:rPr>
@@ -728,23 +676,7 @@
           <w:sz w:val="18"/>
           <w:szCs w:val="18"/>
         </w:rPr>
-        <w:t xml:space="preserve">Table </w:t>
-      </w:r>
-      <w:r>
-        <w:rPr>
-          <w:rFonts w:asciiTheme="majorHAnsi" w:hAnsiTheme="majorHAnsi" w:cstheme="majorHAnsi"/>
-          <w:sz w:val="18"/>
-          <w:szCs w:val="18"/>
-        </w:rPr>
-        <w:t>map</w:t>
-      </w:r>
-      <w:r>
-        <w:rPr>
-          <w:rFonts w:asciiTheme="majorHAnsi" w:hAnsiTheme="majorHAnsi" w:cstheme="majorHAnsi"/>
-          <w:sz w:val="18"/>
-          <w:szCs w:val="18"/>
-        </w:rPr>
-        <w:t xml:space="preserve">: </w:t>
+        <w:t xml:space="preserve">Table map: </w:t>
       </w:r>
       <w:hyperlink r:id="rId14" w:history="1">
         <w:r>
@@ -754,16 +686,7 @@
             <w:sz w:val="18"/>
             <w:szCs w:val="18"/>
           </w:rPr>
-          <w:t>https://github.com/chevrm/thor_secmet/blob/main/figures/sup/supplimental_table_map.pd</w:t>
-        </w:r>
-        <w:r>
-          <w:rPr>
-            <w:rStyle w:val="Hyperlink"/>
-            <w:rFonts w:asciiTheme="majorHAnsi" w:hAnsiTheme="majorHAnsi" w:cstheme="majorHAnsi"/>
-            <w:sz w:val="18"/>
-            <w:szCs w:val="18"/>
-          </w:rPr>
-          <w:t>f</w:t>
+          <w:t>https://github.com/chevrm/thor_secmet/blob/main/figures/sup/supplimental_table_map.pdf</w:t>
         </w:r>
       </w:hyperlink>
     </w:p>
@@ -885,23 +808,7 @@
           <w:sz w:val="18"/>
           <w:szCs w:val="18"/>
         </w:rPr>
-        <w:t>Table S</w:t>
-      </w:r>
-      <w:r>
-        <w:rPr>
-          <w:rFonts w:asciiTheme="majorHAnsi" w:hAnsiTheme="majorHAnsi" w:cstheme="majorHAnsi"/>
-          <w:sz w:val="18"/>
-          <w:szCs w:val="18"/>
-        </w:rPr>
-        <w:t>3</w:t>
-      </w:r>
-      <w:r>
-        <w:rPr>
-          <w:rFonts w:asciiTheme="majorHAnsi" w:hAnsiTheme="majorHAnsi" w:cstheme="majorHAnsi"/>
-          <w:sz w:val="18"/>
-          <w:szCs w:val="18"/>
-        </w:rPr>
-        <w:t xml:space="preserve">: </w:t>
+        <w:t xml:space="preserve">Table S3: </w:t>
       </w:r>
       <w:hyperlink r:id="rId17" w:history="1">
         <w:r>
@@ -931,23 +838,7 @@
           <w:sz w:val="18"/>
           <w:szCs w:val="18"/>
         </w:rPr>
-        <w:t>Table S</w:t>
-      </w:r>
-      <w:r>
-        <w:rPr>
-          <w:rFonts w:asciiTheme="majorHAnsi" w:hAnsiTheme="majorHAnsi" w:cstheme="majorHAnsi"/>
-          <w:sz w:val="18"/>
-          <w:szCs w:val="18"/>
-        </w:rPr>
-        <w:t>4</w:t>
-      </w:r>
-      <w:r>
-        <w:rPr>
-          <w:rFonts w:asciiTheme="majorHAnsi" w:hAnsiTheme="majorHAnsi" w:cstheme="majorHAnsi"/>
-          <w:sz w:val="18"/>
-          <w:szCs w:val="18"/>
-        </w:rPr>
-        <w:t xml:space="preserve">: </w:t>
+        <w:t xml:space="preserve">Table S4: </w:t>
       </w:r>
       <w:hyperlink r:id="rId18" w:history="1">
         <w:r>
@@ -977,23 +868,7 @@
           <w:sz w:val="18"/>
           <w:szCs w:val="18"/>
         </w:rPr>
-        <w:t>Table S</w:t>
-      </w:r>
-      <w:r>
-        <w:rPr>
-          <w:rFonts w:asciiTheme="majorHAnsi" w:hAnsiTheme="majorHAnsi" w:cstheme="majorHAnsi"/>
-          <w:sz w:val="18"/>
-          <w:szCs w:val="18"/>
-        </w:rPr>
-        <w:t>5</w:t>
-      </w:r>
-      <w:r>
-        <w:rPr>
-          <w:rFonts w:asciiTheme="majorHAnsi" w:hAnsiTheme="majorHAnsi" w:cstheme="majorHAnsi"/>
-          <w:sz w:val="18"/>
-          <w:szCs w:val="18"/>
-        </w:rPr>
-        <w:t xml:space="preserve">: </w:t>
+        <w:t xml:space="preserve">Table S5: </w:t>
       </w:r>
       <w:hyperlink r:id="rId19" w:history="1">
         <w:r>
@@ -1023,23 +898,7 @@
           <w:sz w:val="18"/>
           <w:szCs w:val="18"/>
         </w:rPr>
-        <w:t>Table S</w:t>
-      </w:r>
-      <w:r>
-        <w:rPr>
-          <w:rFonts w:asciiTheme="majorHAnsi" w:hAnsiTheme="majorHAnsi" w:cstheme="majorHAnsi"/>
-          <w:sz w:val="18"/>
-          <w:szCs w:val="18"/>
-        </w:rPr>
-        <w:t>6</w:t>
-      </w:r>
-      <w:r>
-        <w:rPr>
-          <w:rFonts w:asciiTheme="majorHAnsi" w:hAnsiTheme="majorHAnsi" w:cstheme="majorHAnsi"/>
-          <w:sz w:val="18"/>
-          <w:szCs w:val="18"/>
-        </w:rPr>
-        <w:t xml:space="preserve">: </w:t>
+        <w:t xml:space="preserve">Table S6: </w:t>
       </w:r>
       <w:hyperlink r:id="rId20" w:history="1">
         <w:r>
@@ -1069,23 +928,7 @@
           <w:sz w:val="18"/>
           <w:szCs w:val="18"/>
         </w:rPr>
-        <w:t>Table S</w:t>
-      </w:r>
-      <w:r>
-        <w:rPr>
-          <w:rFonts w:asciiTheme="majorHAnsi" w:hAnsiTheme="majorHAnsi" w:cstheme="majorHAnsi"/>
-          <w:sz w:val="18"/>
-          <w:szCs w:val="18"/>
-        </w:rPr>
-        <w:t>7</w:t>
-      </w:r>
-      <w:r>
-        <w:rPr>
-          <w:rFonts w:asciiTheme="majorHAnsi" w:hAnsiTheme="majorHAnsi" w:cstheme="majorHAnsi"/>
-          <w:sz w:val="18"/>
-          <w:szCs w:val="18"/>
-        </w:rPr>
-        <w:t xml:space="preserve">: </w:t>
+        <w:t xml:space="preserve">Table S7: </w:t>
       </w:r>
       <w:hyperlink r:id="rId21" w:history="1">
         <w:r>
@@ -2323,6 +2166,7 @@
   <w:style w:type="character" w:default="1" w:styleId="DefaultParagraphFont">
     <w:name w:val="Default Paragraph Font"/>
     <w:uiPriority w:val="1"/>
+    <w:semiHidden/>
     <w:unhideWhenUsed/>
   </w:style>
   <w:style w:type="table" w:default="1" w:styleId="TableNormal">

</xml_diff>